<commit_message>
Edit and add new files
</commit_message>
<xml_diff>
--- a/Docs/Мои документы/Диплом(аварийн).docx
+++ b/Docs/Мои документы/Диплом(аварийн).docx
@@ -10,8 +10,6 @@
         </w:rPr>
       </w:pPr>
       <w:bookmarkStart w:id="0" w:name="_Toc485677106"/>
-      <w:bookmarkStart w:id="1" w:name="_GoBack"/>
-      <w:bookmarkEnd w:id="1"/>
       <w:r>
         <w:rPr>
           <w:lang w:val="ru-RU"/>
@@ -4621,7 +4619,7 @@
       <w:pPr>
         <w:pStyle w:val="a3"/>
       </w:pPr>
-      <w:bookmarkStart w:id="2" w:name="_Toc485677107"/>
+      <w:bookmarkStart w:id="1" w:name="_Toc485677107"/>
       <w:r>
         <w:rPr>
           <w:lang w:val="ru-RU"/>
@@ -4629,7 +4627,7 @@
         <w:lastRenderedPageBreak/>
         <w:t>СОДЕРЖАНИЕ</w:t>
       </w:r>
-      <w:bookmarkEnd w:id="2"/>
+      <w:bookmarkEnd w:id="1"/>
     </w:p>
     <w:sdt>
       <w:sdtPr>
@@ -7219,7 +7217,7 @@
           <w:lang w:val="ru-RU"/>
         </w:rPr>
       </w:pPr>
-      <w:bookmarkStart w:id="3" w:name="_Toc485677108"/>
+      <w:bookmarkStart w:id="2" w:name="_Toc485677108"/>
       <w:r>
         <w:rPr>
           <w:lang w:val="ru-RU"/>
@@ -7227,7 +7225,7 @@
         <w:lastRenderedPageBreak/>
         <w:t>ОБОЗНАЧЕНИЯ И СОКРАЩЕНИЯ</w:t>
       </w:r>
-      <w:bookmarkEnd w:id="3"/>
+      <w:bookmarkEnd w:id="2"/>
     </w:p>
     <w:p>
       <w:pPr>
@@ -7257,7 +7255,7 @@
           <w:lang w:val="ru-RU"/>
         </w:rPr>
       </w:pPr>
-      <w:bookmarkStart w:id="4" w:name="_Toc485677109"/>
+      <w:bookmarkStart w:id="3" w:name="_Toc485677109"/>
       <w:r>
         <w:rPr>
           <w:lang w:val="ru-RU"/>
@@ -7265,7 +7263,7 @@
         <w:lastRenderedPageBreak/>
         <w:t>ВВЕДЕНИЕ</w:t>
       </w:r>
-      <w:bookmarkEnd w:id="4"/>
+      <w:bookmarkEnd w:id="3"/>
     </w:p>
     <w:p>
       <w:pPr>
@@ -11291,7 +11289,7 @@
       <w:pPr>
         <w:pStyle w:val="af3"/>
       </w:pPr>
-      <w:bookmarkStart w:id="5" w:name="_Toc485677110"/>
+      <w:bookmarkStart w:id="4" w:name="_Toc485677110"/>
       <w:r>
         <w:lastRenderedPageBreak/>
         <w:t>1</w:t>
@@ -11302,20 +11300,20 @@
       <w:r>
         <w:t>Рассмотрение метода анализа иерархий</w:t>
       </w:r>
+      <w:bookmarkEnd w:id="4"/>
+    </w:p>
+    <w:p>
+      <w:pPr>
+        <w:pStyle w:val="af5"/>
+      </w:pPr>
+      <w:bookmarkStart w:id="5" w:name="_Toc485677111"/>
+      <w:r>
+        <w:t xml:space="preserve">1.1 </w:t>
+      </w:r>
+      <w:r>
+        <w:t>Общие сведения</w:t>
+      </w:r>
       <w:bookmarkEnd w:id="5"/>
-    </w:p>
-    <w:p>
-      <w:pPr>
-        <w:pStyle w:val="af5"/>
-      </w:pPr>
-      <w:bookmarkStart w:id="6" w:name="_Toc485677111"/>
-      <w:r>
-        <w:t xml:space="preserve">1.1 </w:t>
-      </w:r>
-      <w:r>
-        <w:t>Общие сведения</w:t>
-      </w:r>
-      <w:bookmarkEnd w:id="6"/>
     </w:p>
     <w:p>
       <w:pPr>
@@ -11485,7 +11483,7 @@
           <w:sz w:val="32"/>
         </w:rPr>
       </w:pPr>
-      <w:bookmarkStart w:id="7" w:name="_Toc485677112"/>
+      <w:bookmarkStart w:id="6" w:name="_Toc485677112"/>
       <w:r>
         <w:rPr>
           <w:rStyle w:val="ae"/>
@@ -11502,7 +11500,7 @@
         </w:rPr>
         <w:t>Методика применения метода анализа иерархий</w:t>
       </w:r>
-      <w:bookmarkEnd w:id="7"/>
+      <w:bookmarkEnd w:id="6"/>
     </w:p>
     <w:p>
       <w:pPr>
@@ -11604,14 +11602,14 @@
       <w:pPr>
         <w:pStyle w:val="af5"/>
       </w:pPr>
-      <w:bookmarkStart w:id="8" w:name="_Toc485677113"/>
+      <w:bookmarkStart w:id="7" w:name="_Toc485677113"/>
       <w:r>
         <w:t xml:space="preserve">1.3 </w:t>
       </w:r>
       <w:r>
         <w:t>Определение иерархической структуры</w:t>
       </w:r>
-      <w:bookmarkEnd w:id="8"/>
+      <w:bookmarkEnd w:id="7"/>
       <w:r>
         <w:t xml:space="preserve"> </w:t>
       </w:r>
@@ -11703,11 +11701,11 @@
       <w:pPr>
         <w:pStyle w:val="af5"/>
       </w:pPr>
-      <w:bookmarkStart w:id="9" w:name="_Toc485677114"/>
+      <w:bookmarkStart w:id="8" w:name="_Toc485677114"/>
       <w:r>
         <w:t>1.4 Выводы по разделу</w:t>
       </w:r>
-      <w:bookmarkEnd w:id="9"/>
+      <w:bookmarkEnd w:id="8"/>
     </w:p>
     <w:p>
       <w:pPr>
@@ -11736,7 +11734,7 @@
       <w:pPr>
         <w:pStyle w:val="af3"/>
       </w:pPr>
-      <w:bookmarkStart w:id="10" w:name="_Toc485677115"/>
+      <w:bookmarkStart w:id="9" w:name="_Toc485677115"/>
       <w:r>
         <w:lastRenderedPageBreak/>
         <w:t>2</w:t>
@@ -11747,22 +11745,22 @@
       <w:r>
         <w:t>Обзор существующих программ</w:t>
       </w:r>
+      <w:bookmarkEnd w:id="9"/>
+    </w:p>
+    <w:p>
+      <w:pPr>
+        <w:pStyle w:val="af5"/>
+      </w:pPr>
+      <w:bookmarkStart w:id="10" w:name="_Toc473087925"/>
+      <w:bookmarkStart w:id="11" w:name="_Toc485677119"/>
+      <w:r>
+        <w:t xml:space="preserve">2.1 </w:t>
+      </w:r>
+      <w:r>
+        <w:t>Система поддержки принятия решений «Выбор»</w:t>
+      </w:r>
       <w:bookmarkEnd w:id="10"/>
-    </w:p>
-    <w:p>
-      <w:pPr>
-        <w:pStyle w:val="af5"/>
-      </w:pPr>
-      <w:bookmarkStart w:id="11" w:name="_Toc473087925"/>
-      <w:bookmarkStart w:id="12" w:name="_Toc485677119"/>
-      <w:r>
-        <w:t xml:space="preserve">2.1 </w:t>
-      </w:r>
-      <w:r>
-        <w:t>Система поддержки принятия решений «Выбор»</w:t>
-      </w:r>
       <w:bookmarkEnd w:id="11"/>
-      <w:bookmarkEnd w:id="12"/>
     </w:p>
     <w:p>
       <w:pPr>
@@ -12013,16 +12011,16 @@
       <w:pPr>
         <w:pStyle w:val="af5"/>
       </w:pPr>
-      <w:bookmarkStart w:id="13" w:name="_Toc473087926"/>
-      <w:bookmarkStart w:id="14" w:name="_Toc485677120"/>
+      <w:bookmarkStart w:id="12" w:name="_Toc473087926"/>
+      <w:bookmarkStart w:id="13" w:name="_Toc485677120"/>
       <w:r>
         <w:t xml:space="preserve">2.2 </w:t>
       </w:r>
       <w:r>
         <w:t>Мыслитель</w:t>
       </w:r>
+      <w:bookmarkEnd w:id="12"/>
       <w:bookmarkEnd w:id="13"/>
-      <w:bookmarkEnd w:id="14"/>
     </w:p>
     <w:p>
       <w:pPr>
@@ -12106,16 +12104,16 @@
       <w:pPr>
         <w:pStyle w:val="af5"/>
       </w:pPr>
-      <w:bookmarkStart w:id="15" w:name="_Toc473087927"/>
-      <w:bookmarkStart w:id="16" w:name="_Toc485677121"/>
+      <w:bookmarkStart w:id="14" w:name="_Toc473087927"/>
+      <w:bookmarkStart w:id="15" w:name="_Toc485677121"/>
       <w:r>
         <w:t xml:space="preserve">2.3 </w:t>
       </w:r>
       <w:r>
         <w:t>MPRIORITY</w:t>
       </w:r>
+      <w:bookmarkEnd w:id="14"/>
       <w:bookmarkEnd w:id="15"/>
-      <w:bookmarkEnd w:id="16"/>
     </w:p>
     <w:tbl>
       <w:tblPr>
@@ -12356,8 +12354,8 @@
       <w:pPr>
         <w:pStyle w:val="af5"/>
       </w:pPr>
-      <w:bookmarkStart w:id="17" w:name="_Toc473087928"/>
-      <w:bookmarkStart w:id="18" w:name="_Toc485677122"/>
+      <w:bookmarkStart w:id="16" w:name="_Toc473087928"/>
+      <w:bookmarkStart w:id="17" w:name="_Toc485677122"/>
       <w:r>
         <w:lastRenderedPageBreak/>
         <w:t xml:space="preserve">2.4 </w:t>
@@ -12365,21 +12363,111 @@
       <w:r>
         <w:t>Super Decisions</w:t>
       </w:r>
+      <w:bookmarkEnd w:id="16"/>
       <w:bookmarkEnd w:id="17"/>
+    </w:p>
+    <w:p>
+      <w:pPr>
+        <w:pStyle w:val="a9"/>
+      </w:pPr>
+      <w:r>
+        <w:t xml:space="preserve">Зарубежное проприетарное программное обеспечение, разрабатываемое </w:t>
+      </w:r>
+      <w:r>
+        <w:rPr>
+          <w:lang w:val="en-US"/>
+        </w:rPr>
+        <w:t>Creative</w:t>
+      </w:r>
+      <w:r>
+        <w:t xml:space="preserve"> </w:t>
+      </w:r>
+      <w:r>
+        <w:rPr>
+          <w:lang w:val="en-US"/>
+        </w:rPr>
+        <w:t>Decisions</w:t>
+      </w:r>
+      <w:r>
+        <w:t xml:space="preserve"> </w:t>
+      </w:r>
+      <w:r>
+        <w:rPr>
+          <w:lang w:val="en-US"/>
+        </w:rPr>
+        <w:t>Foundation</w:t>
+      </w:r>
+      <w:r>
+        <w:t>. В программе реализован метод анализа иерархий, а также набор дополнительных возможностей, таких как экспорт результатов, сохранение истории, визуализация иерархии</w:t>
+      </w:r>
+      <w:r>
+        <w:t>[7]</w:t>
+      </w:r>
+      <w:r>
+        <w:t xml:space="preserve">. </w:t>
+      </w:r>
+    </w:p>
+    <w:p>
+      <w:pPr>
+        <w:pStyle w:val="a9"/>
+      </w:pPr>
+      <w:r>
+        <w:t xml:space="preserve">Операционная система – </w:t>
+      </w:r>
+      <w:r>
+        <w:rPr>
+          <w:lang w:val="en-US"/>
+        </w:rPr>
+        <w:t>Microsoft</w:t>
+      </w:r>
+      <w:r>
+        <w:t xml:space="preserve"> </w:t>
+      </w:r>
+      <w:r>
+        <w:rPr>
+          <w:lang w:val="en-US"/>
+        </w:rPr>
+        <w:t>Windows</w:t>
+      </w:r>
+      <w:r>
+        <w:t>.</w:t>
+      </w:r>
+    </w:p>
+    <w:p>
+      <w:pPr>
+        <w:pStyle w:val="a9"/>
+      </w:pPr>
+      <w:r>
+        <w:t>Язык интерфейса – английский.</w:t>
+      </w:r>
+    </w:p>
+    <w:p>
+      <w:pPr>
+        <w:pStyle w:val="af5"/>
+      </w:pPr>
+      <w:bookmarkStart w:id="18" w:name="_Toc473087929"/>
+      <w:bookmarkStart w:id="19" w:name="_Toc485677123"/>
+      <w:r>
+        <w:t xml:space="preserve">2.5 </w:t>
+      </w:r>
+      <w:r>
+        <w:t>MakeItRational</w:t>
+      </w:r>
       <w:bookmarkEnd w:id="18"/>
+      <w:bookmarkEnd w:id="19"/>
     </w:p>
     <w:p>
       <w:pPr>
         <w:pStyle w:val="a9"/>
       </w:pPr>
       <w:r>
-        <w:t xml:space="preserve">Зарубежное проприетарное программное обеспечение, разрабатываемое </w:t>
+        <w:t xml:space="preserve">Также является зарубежным проприетарным программным обеспечением, разрабатываемым компанией </w:t>
       </w:r>
       <w:r>
         <w:rPr>
           <w:lang w:val="en-US"/>
         </w:rPr>
-        <w:t>Creative</w:t>
+        <w:t>Transparent</w:t>
       </w:r>
       <w:r>
         <w:t xml:space="preserve"> </w:t>
@@ -12388,25 +12476,42 @@
         <w:rPr>
           <w:lang w:val="en-US"/>
         </w:rPr>
-        <w:t>Decisions</w:t>
-      </w:r>
-      <w:r>
-        <w:t xml:space="preserve"> </w:t>
+        <w:t>Choice</w:t>
+      </w:r>
+      <w:r>
+        <w:t>. Программа вышла относительно недавно и активно развивается. Кроме метода анализа иерархий, в ней присутствует набор дополнительных возможностей, таких как экспорт результатов, сохранение истории, визуализация иерархии</w:t>
+      </w:r>
+      <w:r>
+        <w:t>[8]</w:t>
+      </w:r>
+      <w:r>
+        <w:t>.</w:t>
+      </w:r>
+    </w:p>
+    <w:p>
+      <w:pPr>
+        <w:pStyle w:val="a9"/>
+      </w:pPr>
+      <w:r>
+        <w:t xml:space="preserve">Операционная система – </w:t>
       </w:r>
       <w:r>
         <w:rPr>
           <w:lang w:val="en-US"/>
         </w:rPr>
-        <w:t>Foundation</w:t>
-      </w:r>
-      <w:r>
-        <w:t>. В программе реализован метод анализа иерархий, а также набор дополнительных возможностей, таких как экспорт результатов, сохранение истории, визуализация иерархии</w:t>
-      </w:r>
-      <w:r>
-        <w:t>[7]</w:t>
-      </w:r>
-      <w:r>
-        <w:t xml:space="preserve">. </w:t>
+        <w:t>Microsoft</w:t>
+      </w:r>
+      <w:r>
+        <w:t xml:space="preserve"> </w:t>
+      </w:r>
+      <w:r>
+        <w:rPr>
+          <w:lang w:val="en-US"/>
+        </w:rPr>
+        <w:t>Windows</w:t>
+      </w:r>
+      <w:r>
+        <w:t>.</w:t>
       </w:r>
     </w:p>
     <w:p>
@@ -12414,32 +12519,6 @@
         <w:pStyle w:val="a9"/>
       </w:pPr>
       <w:r>
-        <w:t xml:space="preserve">Операционная система – </w:t>
-      </w:r>
-      <w:r>
-        <w:rPr>
-          <w:lang w:val="en-US"/>
-        </w:rPr>
-        <w:t>Microsoft</w:t>
-      </w:r>
-      <w:r>
-        <w:t xml:space="preserve"> </w:t>
-      </w:r>
-      <w:r>
-        <w:rPr>
-          <w:lang w:val="en-US"/>
-        </w:rPr>
-        <w:t>Windows</w:t>
-      </w:r>
-      <w:r>
-        <w:t>.</w:t>
-      </w:r>
-    </w:p>
-    <w:p>
-      <w:pPr>
-        <w:pStyle w:val="a9"/>
-      </w:pPr>
-      <w:r>
         <w:t>Язык интерфейса – английский.</w:t>
       </w:r>
     </w:p>
@@ -12447,89 +12526,8 @@
       <w:pPr>
         <w:pStyle w:val="af5"/>
       </w:pPr>
-      <w:bookmarkStart w:id="19" w:name="_Toc473087929"/>
-      <w:bookmarkStart w:id="20" w:name="_Toc485677123"/>
-      <w:r>
-        <w:t xml:space="preserve">2.5 </w:t>
-      </w:r>
-      <w:r>
-        <w:t>MakeItRational</w:t>
-      </w:r>
-      <w:bookmarkEnd w:id="19"/>
-      <w:bookmarkEnd w:id="20"/>
-    </w:p>
-    <w:p>
-      <w:pPr>
-        <w:pStyle w:val="a9"/>
-      </w:pPr>
-      <w:r>
-        <w:t xml:space="preserve">Также является зарубежным проприетарным программным обеспечением, разрабатываемым компанией </w:t>
-      </w:r>
-      <w:r>
-        <w:rPr>
-          <w:lang w:val="en-US"/>
-        </w:rPr>
-        <w:t>Transparent</w:t>
-      </w:r>
-      <w:r>
-        <w:t xml:space="preserve"> </w:t>
-      </w:r>
-      <w:r>
-        <w:rPr>
-          <w:lang w:val="en-US"/>
-        </w:rPr>
-        <w:t>Choice</w:t>
-      </w:r>
-      <w:r>
-        <w:t>. Программа вышла относительно недавно и активно развивается. Кроме метода анализа иерархий, в ней присутствует набор дополнительных возможностей, таких как экспорт результатов, сохранение истории, визуализация иерархии</w:t>
-      </w:r>
-      <w:r>
-        <w:t>[8]</w:t>
-      </w:r>
-      <w:r>
-        <w:t>.</w:t>
-      </w:r>
-    </w:p>
-    <w:p>
-      <w:pPr>
-        <w:pStyle w:val="a9"/>
-      </w:pPr>
-      <w:r>
-        <w:t xml:space="preserve">Операционная система – </w:t>
-      </w:r>
-      <w:r>
-        <w:rPr>
-          <w:lang w:val="en-US"/>
-        </w:rPr>
-        <w:t>Microsoft</w:t>
-      </w:r>
-      <w:r>
-        <w:t xml:space="preserve"> </w:t>
-      </w:r>
-      <w:r>
-        <w:rPr>
-          <w:lang w:val="en-US"/>
-        </w:rPr>
-        <w:t>Windows</w:t>
-      </w:r>
-      <w:r>
-        <w:t>.</w:t>
-      </w:r>
-    </w:p>
-    <w:p>
-      <w:pPr>
-        <w:pStyle w:val="a9"/>
-      </w:pPr>
-      <w:r>
-        <w:t>Язык интерфейса – английский.</w:t>
-      </w:r>
-    </w:p>
-    <w:p>
-      <w:pPr>
-        <w:pStyle w:val="af5"/>
-      </w:pPr>
-      <w:bookmarkStart w:id="21" w:name="_Toc473087930"/>
-      <w:bookmarkStart w:id="22" w:name="_Toc485677124"/>
+      <w:bookmarkStart w:id="20" w:name="_Toc473087930"/>
+      <w:bookmarkStart w:id="21" w:name="_Toc485677124"/>
       <w:r>
         <w:lastRenderedPageBreak/>
         <w:t xml:space="preserve">2.6 </w:t>
@@ -12537,155 +12535,155 @@
       <w:r>
         <w:t>PriEsT</w:t>
       </w:r>
+      <w:bookmarkEnd w:id="20"/>
       <w:bookmarkEnd w:id="21"/>
+    </w:p>
+    <w:p>
+      <w:pPr>
+        <w:pStyle w:val="a9"/>
+      </w:pPr>
+      <w:r>
+        <w:rPr>
+          <w:lang w:val="en-US"/>
+        </w:rPr>
+        <w:t>PriEsT</w:t>
+      </w:r>
+      <w:r>
+        <w:t>(</w:t>
+      </w:r>
+      <w:r>
+        <w:rPr>
+          <w:lang w:val="en-US"/>
+        </w:rPr>
+        <w:t>Priority</w:t>
+      </w:r>
+      <w:r>
+        <w:t xml:space="preserve"> </w:t>
+      </w:r>
+      <w:r>
+        <w:rPr>
+          <w:lang w:val="en-US"/>
+        </w:rPr>
+        <w:t>Estimation</w:t>
+      </w:r>
+      <w:r>
+        <w:t xml:space="preserve"> </w:t>
+      </w:r>
+      <w:r>
+        <w:rPr>
+          <w:lang w:val="en-US"/>
+        </w:rPr>
+        <w:t>Tool</w:t>
+      </w:r>
+      <w:r>
+        <w:t xml:space="preserve">) </w:t>
+      </w:r>
+      <w:r>
+        <w:t>ещё один представитель зарубежного программного обеспечения. Имеются версии для десктопных и мобильных платформ. Также присутствуют дополнительные возможности такие как экспорт результатов, хранение истории, визуализация иерархии</w:t>
+      </w:r>
+      <w:r>
+        <w:t>[9]</w:t>
+      </w:r>
+      <w:r>
+        <w:t>.</w:t>
+      </w:r>
+    </w:p>
+    <w:p>
+      <w:pPr>
+        <w:pStyle w:val="a9"/>
+      </w:pPr>
+      <w:r>
+        <w:t xml:space="preserve">Операционная система – </w:t>
+      </w:r>
+      <w:r>
+        <w:rPr>
+          <w:lang w:val="en-US"/>
+        </w:rPr>
+        <w:t>Microsoft</w:t>
+      </w:r>
+      <w:r>
+        <w:t xml:space="preserve"> </w:t>
+      </w:r>
+      <w:r>
+        <w:rPr>
+          <w:lang w:val="en-US"/>
+        </w:rPr>
+        <w:t>Windows</w:t>
+      </w:r>
+      <w:r>
+        <w:t xml:space="preserve">, </w:t>
+      </w:r>
+      <w:r>
+        <w:rPr>
+          <w:lang w:val="en-US"/>
+        </w:rPr>
+        <w:t>Linux</w:t>
+      </w:r>
+      <w:r>
+        <w:t xml:space="preserve">, </w:t>
+      </w:r>
+      <w:r>
+        <w:rPr>
+          <w:lang w:val="en-US"/>
+        </w:rPr>
+        <w:t>OS</w:t>
+      </w:r>
+      <w:r>
+        <w:t xml:space="preserve"> </w:t>
+      </w:r>
+      <w:r>
+        <w:rPr>
+          <w:lang w:val="en-US"/>
+        </w:rPr>
+        <w:t>X</w:t>
+      </w:r>
+      <w:r>
+        <w:t xml:space="preserve">, </w:t>
+      </w:r>
+      <w:r>
+        <w:rPr>
+          <w:lang w:val="en-US"/>
+        </w:rPr>
+        <w:t>Android</w:t>
+      </w:r>
+      <w:r>
+        <w:t xml:space="preserve">, </w:t>
+      </w:r>
+      <w:r>
+        <w:rPr>
+          <w:lang w:val="en-US"/>
+        </w:rPr>
+        <w:t>iOS</w:t>
+      </w:r>
+      <w:r>
+        <w:t>.</w:t>
+      </w:r>
+    </w:p>
+    <w:p>
+      <w:pPr>
+        <w:pStyle w:val="a9"/>
+      </w:pPr>
+      <w:r>
+        <w:t>Язык интерфейса – английский.</w:t>
+      </w:r>
+    </w:p>
+    <w:p>
+      <w:pPr>
+        <w:pStyle w:val="af5"/>
+      </w:pPr>
+      <w:bookmarkStart w:id="22" w:name="_Toc473087931"/>
+      <w:bookmarkStart w:id="23" w:name="_Toc485677125"/>
+      <w:r>
+        <w:t>2.7</w:t>
+      </w:r>
+      <w:r>
+        <w:t xml:space="preserve"> </w:t>
+      </w:r>
+      <w:r>
+        <w:t>Выводы по разделу</w:t>
+      </w:r>
       <w:bookmarkEnd w:id="22"/>
-    </w:p>
-    <w:p>
-      <w:pPr>
-        <w:pStyle w:val="a9"/>
-      </w:pPr>
-      <w:r>
-        <w:rPr>
-          <w:lang w:val="en-US"/>
-        </w:rPr>
-        <w:t>PriEsT</w:t>
-      </w:r>
-      <w:r>
-        <w:t>(</w:t>
-      </w:r>
-      <w:r>
-        <w:rPr>
-          <w:lang w:val="en-US"/>
-        </w:rPr>
-        <w:t>Priority</w:t>
-      </w:r>
-      <w:r>
-        <w:t xml:space="preserve"> </w:t>
-      </w:r>
-      <w:r>
-        <w:rPr>
-          <w:lang w:val="en-US"/>
-        </w:rPr>
-        <w:t>Estimation</w:t>
-      </w:r>
-      <w:r>
-        <w:t xml:space="preserve"> </w:t>
-      </w:r>
-      <w:r>
-        <w:rPr>
-          <w:lang w:val="en-US"/>
-        </w:rPr>
-        <w:t>Tool</w:t>
-      </w:r>
-      <w:r>
-        <w:t xml:space="preserve">) </w:t>
-      </w:r>
-      <w:r>
-        <w:t>ещё один представитель зарубежного программного обеспечения. Имеются версии для десктопных и мобильных платформ. Также присутствуют дополнительные возможности такие как экспорт результатов, хранение истории, визуализация иерархии</w:t>
-      </w:r>
-      <w:r>
-        <w:t>[9]</w:t>
-      </w:r>
-      <w:r>
-        <w:t>.</w:t>
-      </w:r>
-    </w:p>
-    <w:p>
-      <w:pPr>
-        <w:pStyle w:val="a9"/>
-      </w:pPr>
-      <w:r>
-        <w:t xml:space="preserve">Операционная система – </w:t>
-      </w:r>
-      <w:r>
-        <w:rPr>
-          <w:lang w:val="en-US"/>
-        </w:rPr>
-        <w:t>Microsoft</w:t>
-      </w:r>
-      <w:r>
-        <w:t xml:space="preserve"> </w:t>
-      </w:r>
-      <w:r>
-        <w:rPr>
-          <w:lang w:val="en-US"/>
-        </w:rPr>
-        <w:t>Windows</w:t>
-      </w:r>
-      <w:r>
-        <w:t xml:space="preserve">, </w:t>
-      </w:r>
-      <w:r>
-        <w:rPr>
-          <w:lang w:val="en-US"/>
-        </w:rPr>
-        <w:t>Linux</w:t>
-      </w:r>
-      <w:r>
-        <w:t xml:space="preserve">, </w:t>
-      </w:r>
-      <w:r>
-        <w:rPr>
-          <w:lang w:val="en-US"/>
-        </w:rPr>
-        <w:t>OS</w:t>
-      </w:r>
-      <w:r>
-        <w:t xml:space="preserve"> </w:t>
-      </w:r>
-      <w:r>
-        <w:rPr>
-          <w:lang w:val="en-US"/>
-        </w:rPr>
-        <w:t>X</w:t>
-      </w:r>
-      <w:r>
-        <w:t xml:space="preserve">, </w:t>
-      </w:r>
-      <w:r>
-        <w:rPr>
-          <w:lang w:val="en-US"/>
-        </w:rPr>
-        <w:t>Android</w:t>
-      </w:r>
-      <w:r>
-        <w:t xml:space="preserve">, </w:t>
-      </w:r>
-      <w:r>
-        <w:rPr>
-          <w:lang w:val="en-US"/>
-        </w:rPr>
-        <w:t>iOS</w:t>
-      </w:r>
-      <w:r>
-        <w:t>.</w:t>
-      </w:r>
-    </w:p>
-    <w:p>
-      <w:pPr>
-        <w:pStyle w:val="a9"/>
-      </w:pPr>
-      <w:r>
-        <w:t>Язык интерфейса – английский.</w:t>
-      </w:r>
-    </w:p>
-    <w:p>
-      <w:pPr>
-        <w:pStyle w:val="af5"/>
-      </w:pPr>
-      <w:bookmarkStart w:id="23" w:name="_Toc473087931"/>
-      <w:bookmarkStart w:id="24" w:name="_Toc485677125"/>
-      <w:r>
-        <w:t>2.7</w:t>
-      </w:r>
-      <w:r>
-        <w:t xml:space="preserve"> </w:t>
-      </w:r>
-      <w:r>
-        <w:t>Выводы по разделу</w:t>
-      </w:r>
       <w:bookmarkEnd w:id="23"/>
-      <w:bookmarkEnd w:id="24"/>
     </w:p>
     <w:p>
       <w:pPr>
@@ -12742,34 +12740,34 @@
       <w:pPr>
         <w:pStyle w:val="af3"/>
       </w:pPr>
-      <w:bookmarkStart w:id="25" w:name="_Toc485677126"/>
+      <w:bookmarkStart w:id="24" w:name="_Toc485677126"/>
       <w:r>
         <w:t>3 Сравнение программ поддержки принятия решений</w:t>
       </w:r>
-      <w:bookmarkStart w:id="26" w:name="_Toc485677084"/>
-      <w:bookmarkStart w:id="27" w:name="_Toc485677127"/>
+      <w:bookmarkStart w:id="25" w:name="_Toc485677084"/>
+      <w:bookmarkStart w:id="26" w:name="_Toc485677127"/>
+      <w:bookmarkEnd w:id="24"/>
       <w:bookmarkEnd w:id="25"/>
       <w:bookmarkEnd w:id="26"/>
+    </w:p>
+    <w:p>
+      <w:pPr>
+        <w:pStyle w:val="af5"/>
+      </w:pPr>
+      <w:bookmarkStart w:id="27" w:name="_Toc485677128"/>
+      <w:r>
+        <w:t>3.1</w:t>
+      </w:r>
+      <w:r>
+        <w:t xml:space="preserve"> </w:t>
+      </w:r>
+      <w:r>
+        <w:t xml:space="preserve">Постановка </w:t>
+      </w:r>
+      <w:r>
+        <w:t>критериев сравнения</w:t>
+      </w:r>
       <w:bookmarkEnd w:id="27"/>
-    </w:p>
-    <w:p>
-      <w:pPr>
-        <w:pStyle w:val="af5"/>
-      </w:pPr>
-      <w:bookmarkStart w:id="28" w:name="_Toc485677128"/>
-      <w:r>
-        <w:t>3.1</w:t>
-      </w:r>
-      <w:r>
-        <w:t xml:space="preserve"> </w:t>
-      </w:r>
-      <w:r>
-        <w:t xml:space="preserve">Постановка </w:t>
-      </w:r>
-      <w:r>
-        <w:t>критериев сравнения</w:t>
-      </w:r>
-      <w:bookmarkEnd w:id="28"/>
     </w:p>
     <w:p>
       <w:pPr>
@@ -13008,14 +13006,14 @@
       <w:pPr>
         <w:pStyle w:val="af5"/>
       </w:pPr>
-      <w:bookmarkStart w:id="29" w:name="_Toc485677129"/>
+      <w:bookmarkStart w:id="28" w:name="_Toc485677129"/>
       <w:r>
         <w:t xml:space="preserve">3.2 </w:t>
       </w:r>
       <w:r>
         <w:t>Сравнительная таблица программ по критериям</w:t>
       </w:r>
-      <w:bookmarkEnd w:id="29"/>
+      <w:bookmarkEnd w:id="28"/>
     </w:p>
     <w:p>
       <w:pPr>
@@ -14301,14 +14299,14 @@
       <w:pPr>
         <w:pStyle w:val="af5"/>
       </w:pPr>
-      <w:bookmarkStart w:id="30" w:name="_Toc485677130"/>
+      <w:bookmarkStart w:id="29" w:name="_Toc485677130"/>
       <w:r>
         <w:t xml:space="preserve">3.3 </w:t>
       </w:r>
       <w:r>
         <w:t>Выводы по результатам сравнения</w:t>
       </w:r>
-      <w:bookmarkEnd w:id="30"/>
+      <w:bookmarkEnd w:id="29"/>
     </w:p>
     <w:p>
       <w:pPr>
@@ -14420,7 +14418,7 @@
       <w:pPr>
         <w:pStyle w:val="af5"/>
       </w:pPr>
-      <w:bookmarkStart w:id="31" w:name="_Toc485677117"/>
+      <w:bookmarkStart w:id="30" w:name="_Toc485677117"/>
       <w:r>
         <w:lastRenderedPageBreak/>
         <w:t xml:space="preserve">3.4 </w:t>
@@ -14428,90 +14426,90 @@
       <w:r>
         <w:t>Формулировка требований к программе</w:t>
       </w:r>
+      <w:bookmarkEnd w:id="30"/>
+    </w:p>
+    <w:p>
+      <w:pPr>
+        <w:pStyle w:val="a9"/>
+      </w:pPr>
+      <w:r>
+        <w:t>На основании вышесказанного и согласно требованиям задания разрабатываемая программа должна соответствовать следующим требованиям:</w:t>
+      </w:r>
+    </w:p>
+    <w:p>
+      <w:pPr>
+        <w:pStyle w:val="a9"/>
+      </w:pPr>
+      <w:r>
+        <w:t>- кроссплатформенность;</w:t>
+      </w:r>
+    </w:p>
+    <w:p>
+      <w:pPr>
+        <w:pStyle w:val="a9"/>
+      </w:pPr>
+      <w:r>
+        <w:t>- графический интерфейс пользователя;</w:t>
+      </w:r>
+    </w:p>
+    <w:p>
+      <w:pPr>
+        <w:pStyle w:val="a9"/>
+      </w:pPr>
+      <w:r>
+        <w:t>- наличие базы</w:t>
+      </w:r>
+      <w:r>
+        <w:t xml:space="preserve"> данных, в которой бы хранились данные</w:t>
+      </w:r>
+      <w:r>
+        <w:t xml:space="preserve"> опросов, экспертов, критериев, альтернатив;</w:t>
+      </w:r>
+    </w:p>
+    <w:p>
+      <w:pPr>
+        <w:pStyle w:val="a9"/>
+      </w:pPr>
+      <w:r>
+        <w:t>- возможность управления этой базой (добавление, изменение, удаление);</w:t>
+      </w:r>
+    </w:p>
+    <w:p>
+      <w:pPr>
+        <w:pStyle w:val="a9"/>
+      </w:pPr>
+      <w:r>
+        <w:t>- определение согласованности и компетентности экспертов;</w:t>
+      </w:r>
+    </w:p>
+    <w:p>
+      <w:pPr>
+        <w:pStyle w:val="a9"/>
+      </w:pPr>
+      <w:r>
+        <w:t>- возможность экспорта данных в другие форматы;</w:t>
+      </w:r>
+    </w:p>
+    <w:p>
+      <w:pPr>
+        <w:pStyle w:val="a9"/>
+      </w:pPr>
+      <w:r>
+        <w:t>- интерфейс на русском языке</w:t>
+      </w:r>
+    </w:p>
+    <w:p>
+      <w:pPr>
+        <w:pStyle w:val="af5"/>
+      </w:pPr>
+      <w:bookmarkStart w:id="31" w:name="_Toc485677118"/>
+      <w:r>
+        <w:t>3.5</w:t>
+      </w:r>
+      <w:r>
+        <w:t xml:space="preserve"> Выводы по разделу</w:t>
+      </w:r>
       <w:bookmarkEnd w:id="31"/>
-    </w:p>
-    <w:p>
-      <w:pPr>
-        <w:pStyle w:val="a9"/>
-      </w:pPr>
-      <w:r>
-        <w:t>На основании вышесказанного и согласно требованиям задания разрабатываемая программа должна соответствовать следующим требованиям:</w:t>
-      </w:r>
-    </w:p>
-    <w:p>
-      <w:pPr>
-        <w:pStyle w:val="a9"/>
-      </w:pPr>
-      <w:r>
-        <w:t>- кроссплатформенность;</w:t>
-      </w:r>
-    </w:p>
-    <w:p>
-      <w:pPr>
-        <w:pStyle w:val="a9"/>
-      </w:pPr>
-      <w:r>
-        <w:t>- графический интерфейс пользователя;</w:t>
-      </w:r>
-    </w:p>
-    <w:p>
-      <w:pPr>
-        <w:pStyle w:val="a9"/>
-      </w:pPr>
-      <w:r>
-        <w:t>- наличие базы</w:t>
-      </w:r>
-      <w:r>
-        <w:t xml:space="preserve"> данных, в которой бы хранились данные</w:t>
-      </w:r>
-      <w:r>
-        <w:t xml:space="preserve"> опросов, экспертов, критериев, альтернатив;</w:t>
-      </w:r>
-    </w:p>
-    <w:p>
-      <w:pPr>
-        <w:pStyle w:val="a9"/>
-      </w:pPr>
-      <w:r>
-        <w:t>- возможность управления этой базой (добавление, изменение, удаление);</w:t>
-      </w:r>
-    </w:p>
-    <w:p>
-      <w:pPr>
-        <w:pStyle w:val="a9"/>
-      </w:pPr>
-      <w:r>
-        <w:t>- определение согласованности и компетентности экспертов;</w:t>
-      </w:r>
-    </w:p>
-    <w:p>
-      <w:pPr>
-        <w:pStyle w:val="a9"/>
-      </w:pPr>
-      <w:r>
-        <w:t>- возможность экспорта данных в другие форматы;</w:t>
-      </w:r>
-    </w:p>
-    <w:p>
-      <w:pPr>
-        <w:pStyle w:val="a9"/>
-      </w:pPr>
-      <w:r>
-        <w:t>- интерфейс на русском языке</w:t>
-      </w:r>
-    </w:p>
-    <w:p>
-      <w:pPr>
-        <w:pStyle w:val="af5"/>
-      </w:pPr>
-      <w:bookmarkStart w:id="32" w:name="_Toc485677118"/>
-      <w:r>
-        <w:t>3.5</w:t>
-      </w:r>
-      <w:r>
-        <w:t xml:space="preserve"> Выводы по разделу</w:t>
-      </w:r>
-      <w:bookmarkEnd w:id="32"/>
     </w:p>
     <w:p>
       <w:pPr>
@@ -14540,7 +14538,7 @@
       <w:pPr>
         <w:pStyle w:val="af3"/>
       </w:pPr>
-      <w:bookmarkStart w:id="33" w:name="_Toc485677131"/>
+      <w:bookmarkStart w:id="32" w:name="_Toc485677131"/>
       <w:r>
         <w:lastRenderedPageBreak/>
         <w:t>4</w:t>
@@ -14563,6 +14561,40 @@
         </w:rPr>
         <w:t>(модель)</w:t>
       </w:r>
+      <w:bookmarkEnd w:id="32"/>
+    </w:p>
+    <w:p>
+      <w:pPr>
+        <w:pStyle w:val="a9"/>
+      </w:pPr>
+      <w:r>
+        <w:t>Исходные данные, алгоритмическая модель, описание языка и фреймворка.</w:t>
+      </w:r>
+    </w:p>
+    <w:p>
+      <w:pPr>
+        <w:pStyle w:val="a9"/>
+      </w:pPr>
+      <w:r>
+        <w:t xml:space="preserve">Согласованность и компетентность – погуглить и посмотреть в книге Саати и Андрейчиковых. </w:t>
+      </w:r>
+    </w:p>
+    <w:p>
+      <w:pPr>
+        <w:pStyle w:val="a9"/>
+      </w:pPr>
+    </w:p>
+    <w:p>
+      <w:pPr>
+        <w:pStyle w:val="af5"/>
+      </w:pPr>
+      <w:bookmarkStart w:id="33" w:name="_Toc485677132"/>
+      <w:r>
+        <w:t>4</w:t>
+      </w:r>
+      <w:r>
+        <w:t>.1 Исходные данные для решения задачи</w:t>
+      </w:r>
       <w:bookmarkEnd w:id="33"/>
     </w:p>
     <w:p>
@@ -14570,7 +14602,7 @@
         <w:pStyle w:val="a9"/>
       </w:pPr>
       <w:r>
-        <w:t>Исходные данные, алгоритмическая модель, описание языка и фреймворка.</w:t>
+        <w:t>Исходные данные для разрабатываемой программы будут следующие:</w:t>
       </w:r>
     </w:p>
     <w:p>
@@ -14578,24 +14610,43 @@
         <w:pStyle w:val="a9"/>
       </w:pPr>
       <w:r>
-        <w:t xml:space="preserve">Согласованность и компетентность – погуглить и посмотреть в книге Саати и Андрейчиковых. </w:t>
+        <w:t>- информация об экспертах, может добавляться как в процессе опроса, так и заранее;</w:t>
       </w:r>
     </w:p>
     <w:p>
       <w:pPr>
         <w:pStyle w:val="a9"/>
       </w:pPr>
+      <w:r>
+        <w:t>- информация об опросе, в него входит дата, название опроса и цель;</w:t>
+      </w:r>
+    </w:p>
+    <w:p>
+      <w:pPr>
+        <w:pStyle w:val="a9"/>
+      </w:pPr>
+      <w:r>
+        <w:t>- информация об альтернативах, т.е. возможные альтернативы для решения проблемы;</w:t>
+      </w:r>
+    </w:p>
+    <w:p>
+      <w:pPr>
+        <w:pStyle w:val="a9"/>
+      </w:pPr>
+      <w:r>
+        <w:t>- информация о критериях, по которым будут сравниваться альтернативы.</w:t>
+      </w:r>
     </w:p>
     <w:p>
       <w:pPr>
         <w:pStyle w:val="af5"/>
       </w:pPr>
-      <w:bookmarkStart w:id="34" w:name="_Toc485677132"/>
+      <w:bookmarkStart w:id="34" w:name="_Toc485677133"/>
       <w:r>
         <w:t>4</w:t>
       </w:r>
       <w:r>
-        <w:t>.1 Исходные данные для решения задачи</w:t>
+        <w:t>.2 Алгоритмическая модель</w:t>
       </w:r>
       <w:bookmarkEnd w:id="34"/>
     </w:p>
@@ -14604,15 +14655,42 @@
         <w:pStyle w:val="a9"/>
       </w:pPr>
       <w:r>
-        <w:t>Исходные данные для разрабатываемой программы будут следующие:</w:t>
-      </w:r>
+        <w:t>Блок-схема представлена ниже</w:t>
+      </w:r>
+      <w:bookmarkStart w:id="35" w:name="_GoBack"/>
+      <w:bookmarkEnd w:id="35"/>
     </w:p>
     <w:p>
       <w:pPr>
         <w:pStyle w:val="a9"/>
-      </w:pPr>
-      <w:r>
-        <w:t>- информация об экспертах, может добавляться как в процессе опроса, так и заранее;</w:t>
+        <w:jc w:val="center"/>
+      </w:pPr>
+      <w:r>
+        <w:object w:dxaOrig="1875" w:dyaOrig="8311">
+          <v:shapetype id="_x0000_t75" coordsize="21600,21600" o:spt="75" o:preferrelative="t" path="m@4@5l@4@11@9@11@9@5xe" filled="f" stroked="f">
+            <v:stroke joinstyle="miter"/>
+            <v:formulas>
+              <v:f eqn="if lineDrawn pixelLineWidth 0"/>
+              <v:f eqn="sum @0 1 0"/>
+              <v:f eqn="sum 0 0 @1"/>
+              <v:f eqn="prod @2 1 2"/>
+              <v:f eqn="prod @3 21600 pixelWidth"/>
+              <v:f eqn="prod @3 21600 pixelHeight"/>
+              <v:f eqn="sum @0 0 1"/>
+              <v:f eqn="prod @6 1 2"/>
+              <v:f eqn="prod @7 21600 pixelWidth"/>
+              <v:f eqn="sum @8 21600 0"/>
+              <v:f eqn="prod @7 21600 pixelHeight"/>
+              <v:f eqn="sum @10 21600 0"/>
+            </v:formulas>
+            <v:path o:extrusionok="f" gradientshapeok="t" o:connecttype="rect"/>
+            <o:lock v:ext="edit" aspectratio="t"/>
+          </v:shapetype>
+          <v:shape id="_x0000_i1025" type="#_x0000_t75" style="width:127.9pt;height:567.4pt" o:ole="">
+            <v:imagedata r:id="rId18" o:title=""/>
+          </v:shape>
+          <o:OLEObject Type="Embed" ProgID="Visio.Drawing.15" ShapeID="_x0000_i1025" DrawAspect="Content" ObjectID="_1559380562" r:id="rId19"/>
+        </w:object>
       </w:r>
     </w:p>
     <w:p>
@@ -14620,44 +14698,16 @@
         <w:pStyle w:val="a9"/>
       </w:pPr>
       <w:r>
-        <w:t>- информация об опросе, в него входит дата, название опроса и цель;</w:t>
-      </w:r>
-    </w:p>
-    <w:p>
-      <w:pPr>
-        <w:pStyle w:val="a9"/>
-      </w:pPr>
-      <w:r>
-        <w:t>- информация об альтернативах, т.е. возможные альтернативы для решения проблемы;</w:t>
-      </w:r>
-    </w:p>
-    <w:p>
-      <w:pPr>
-        <w:pStyle w:val="a9"/>
-      </w:pPr>
-      <w:r>
-        <w:t>- информация о критериях, по которым будут сравниваться альтернативы.</w:t>
+        <w:t>Рисунок – Блок-схема алгоритма работы программы</w:t>
       </w:r>
     </w:p>
     <w:p>
       <w:pPr>
         <w:pStyle w:val="af5"/>
       </w:pPr>
-      <w:bookmarkStart w:id="35" w:name="_Toc485677133"/>
-      <w:r>
-        <w:t>4</w:t>
-      </w:r>
-      <w:r>
-        <w:t>.2 Алгоритмическая модель</w:t>
-      </w:r>
-      <w:bookmarkEnd w:id="35"/>
-    </w:p>
-    <w:p>
-      <w:pPr>
-        <w:pStyle w:val="af5"/>
-      </w:pPr>
       <w:bookmarkStart w:id="36" w:name="_Toc485677134"/>
       <w:r>
+        <w:lastRenderedPageBreak/>
         <w:t>4</w:t>
       </w:r>
       <w:r>
@@ -14974,52 +15024,12 @@
     </w:p>
     <w:p>
       <w:pPr>
-        <w:pStyle w:val="af3"/>
-      </w:pPr>
-      <w:bookmarkStart w:id="40" w:name="_Toc485677138"/>
-      <w:r>
-        <w:lastRenderedPageBreak/>
-        <w:t>7</w:t>
-      </w:r>
-      <w:r>
-        <w:t xml:space="preserve"> </w:t>
-      </w:r>
-      <w:r>
-        <w:t>Выводы по работе</w:t>
-      </w:r>
-      <w:bookmarkEnd w:id="40"/>
-    </w:p>
-    <w:p>
-      <w:pPr>
-        <w:pStyle w:val="a9"/>
-      </w:pPr>
-      <w:r>
-        <w:t>Подведение итогов по проделанной работе</w:t>
-      </w:r>
-    </w:p>
-    <w:p>
-      <w:pPr>
-        <w:rPr>
-          <w:rFonts w:ascii="Times New Roman" w:hAnsi="Times New Roman"/>
-          <w:sz w:val="28"/>
+        <w:pStyle w:val="a3"/>
+        <w:rPr>
           <w:lang w:val="ru-RU"/>
         </w:rPr>
       </w:pPr>
-      <w:r>
-        <w:rPr>
-          <w:lang w:val="ru-RU"/>
-        </w:rPr>
-        <w:br w:type="page"/>
-      </w:r>
-    </w:p>
-    <w:p>
-      <w:pPr>
-        <w:pStyle w:val="a3"/>
-        <w:rPr>
-          <w:lang w:val="ru-RU"/>
-        </w:rPr>
-      </w:pPr>
-      <w:bookmarkStart w:id="41" w:name="_Toc485677146"/>
+      <w:bookmarkStart w:id="40" w:name="_Toc485677146"/>
       <w:r>
         <w:rPr>
           <w:lang w:val="ru-RU"/>
@@ -15027,7 +15037,7 @@
         <w:lastRenderedPageBreak/>
         <w:t>ЗАКЛЮЧЕНИЕ</w:t>
       </w:r>
-      <w:bookmarkEnd w:id="41"/>
+      <w:bookmarkEnd w:id="40"/>
     </w:p>
     <w:p>
       <w:pPr>
@@ -17161,14 +17171,14 @@
         <w:lastRenderedPageBreak/>
         <w:t xml:space="preserve"> </w:t>
       </w:r>
-      <w:bookmarkStart w:id="42" w:name="_Toc485677147"/>
+      <w:bookmarkStart w:id="41" w:name="_Toc485677147"/>
       <w:r>
         <w:rPr>
           <w:lang w:val="ru-RU"/>
         </w:rPr>
         <w:t>СПИСОК ИСПОЛЬЗОВАННЫХ ИСТОЧНИКОВ</w:t>
       </w:r>
-      <w:bookmarkEnd w:id="42"/>
+      <w:bookmarkEnd w:id="41"/>
     </w:p>
     <w:p>
       <w:pPr>
@@ -17351,7 +17361,7 @@
           <w:lang w:val="ru-RU"/>
         </w:rPr>
       </w:pPr>
-      <w:bookmarkStart w:id="43" w:name="_Toc485677148"/>
+      <w:bookmarkStart w:id="42" w:name="_Toc485677148"/>
       <w:r>
         <w:rPr>
           <w:lang w:val="ru-RU"/>
@@ -17359,7 +17369,7 @@
         <w:lastRenderedPageBreak/>
         <w:t>ПРИЛОЖЕНИЯ</w:t>
       </w:r>
-      <w:bookmarkEnd w:id="43"/>
+      <w:bookmarkEnd w:id="42"/>
     </w:p>
     <w:p>
       <w:pPr>
@@ -17378,7 +17388,7 @@
       </w:r>
     </w:p>
     <w:sectPr>
-      <w:footerReference w:type="default" r:id="rId18"/>
+      <w:footerReference w:type="default" r:id="rId20"/>
       <w:pgSz w:w="12240" w:h="15840"/>
       <w:pgMar w:top="1134" w:right="567" w:bottom="1134" w:left="1701" w:header="709" w:footer="709" w:gutter="0"/>
       <w:pgNumType w:start="3"/>
@@ -17448,7 +17458,7 @@
           <w:rPr>
             <w:noProof/>
           </w:rPr>
-          <w:t>10</w:t>
+          <w:t>27</w:t>
         </w:r>
         <w:r>
           <w:rPr>
@@ -25382,7 +25392,7 @@
 </file>
 
 <file path=customXml/itemProps1.xml><?xml version="1.0" encoding="utf-8"?>
-<ds:datastoreItem xmlns:ds="http://schemas.openxmlformats.org/officeDocument/2006/customXml" ds:itemID="{192B0796-CDA1-4325-A249-0E93939DFF9E}">
+<ds:datastoreItem xmlns:ds="http://schemas.openxmlformats.org/officeDocument/2006/customXml" ds:itemID="{4C13B83B-7D61-4DFC-988F-FE4E8C92AA8C}">
   <ds:schemaRefs>
     <ds:schemaRef ds:uri="http://schemas.openxmlformats.org/officeDocument/2006/bibliography"/>
   </ds:schemaRefs>

</xml_diff>